<commit_message>
Changed title rotations and text
</commit_message>
<xml_diff>
--- a/Bob-report.docx
+++ b/Bob-report.docx
@@ -14,7 +14,7 @@
       <w:r>
         <w:drawing>
           <wp:inline xmlns:a="http://schemas.openxmlformats.org/drawingml/2006/main" xmlns:pic="http://schemas.openxmlformats.org/drawingml/2006/picture">
-            <wp:extent cx="2743200" cy="2902449"/>
+            <wp:extent cx="2743200" cy="2625047"/>
             <wp:docPr id="1" name="Picture 1"/>
             <wp:cNvGraphicFramePr>
               <a:graphicFrameLocks noChangeAspect="1"/>
@@ -35,7 +35,7 @@
                   <pic:spPr>
                     <a:xfrm>
                       <a:off x="0" y="0"/>
-                      <a:ext cx="2743200" cy="2902449"/>
+                      <a:ext cx="2743200" cy="2625047"/>
                     </a:xfrm>
                     <a:prstGeom prst="rect"/>
                   </pic:spPr>
@@ -55,7 +55,7 @@
       <w:r>
         <w:drawing>
           <wp:inline xmlns:a="http://schemas.openxmlformats.org/drawingml/2006/main" xmlns:pic="http://schemas.openxmlformats.org/drawingml/2006/picture">
-            <wp:extent cx="2743200" cy="2902449"/>
+            <wp:extent cx="2743200" cy="2625047"/>
             <wp:docPr id="2" name="Picture 2"/>
             <wp:cNvGraphicFramePr>
               <a:graphicFrameLocks noChangeAspect="1"/>
@@ -76,7 +76,7 @@
                   <pic:spPr>
                     <a:xfrm>
                       <a:off x="0" y="0"/>
-                      <a:ext cx="2743200" cy="2902449"/>
+                      <a:ext cx="2743200" cy="2625047"/>
                     </a:xfrm>
                     <a:prstGeom prst="rect"/>
                   </pic:spPr>
@@ -96,7 +96,7 @@
       <w:r>
         <w:drawing>
           <wp:inline xmlns:a="http://schemas.openxmlformats.org/drawingml/2006/main" xmlns:pic="http://schemas.openxmlformats.org/drawingml/2006/picture">
-            <wp:extent cx="2743200" cy="2902449"/>
+            <wp:extent cx="2743200" cy="2625047"/>
             <wp:docPr id="3" name="Picture 3"/>
             <wp:cNvGraphicFramePr>
               <a:graphicFrameLocks noChangeAspect="1"/>
@@ -117,7 +117,7 @@
                   <pic:spPr>
                     <a:xfrm>
                       <a:off x="0" y="0"/>
-                      <a:ext cx="2743200" cy="2902449"/>
+                      <a:ext cx="2743200" cy="2625047"/>
                     </a:xfrm>
                     <a:prstGeom prst="rect"/>
                   </pic:spPr>
@@ -137,7 +137,7 @@
       <w:r>
         <w:drawing>
           <wp:inline xmlns:a="http://schemas.openxmlformats.org/drawingml/2006/main" xmlns:pic="http://schemas.openxmlformats.org/drawingml/2006/picture">
-            <wp:extent cx="2743200" cy="2902449"/>
+            <wp:extent cx="2743200" cy="2625047"/>
             <wp:docPr id="4" name="Picture 4"/>
             <wp:cNvGraphicFramePr>
               <a:graphicFrameLocks noChangeAspect="1"/>
@@ -158,7 +158,7 @@
                   <pic:spPr>
                     <a:xfrm>
                       <a:off x="0" y="0"/>
-                      <a:ext cx="2743200" cy="2902449"/>
+                      <a:ext cx="2743200" cy="2625047"/>
                     </a:xfrm>
                     <a:prstGeom prst="rect"/>
                   </pic:spPr>
@@ -178,7 +178,7 @@
       <w:r>
         <w:drawing>
           <wp:inline xmlns:a="http://schemas.openxmlformats.org/drawingml/2006/main" xmlns:pic="http://schemas.openxmlformats.org/drawingml/2006/picture">
-            <wp:extent cx="2743200" cy="2902449"/>
+            <wp:extent cx="2743200" cy="2625047"/>
             <wp:docPr id="5" name="Picture 5"/>
             <wp:cNvGraphicFramePr>
               <a:graphicFrameLocks noChangeAspect="1"/>
@@ -199,7 +199,7 @@
                   <pic:spPr>
                     <a:xfrm>
                       <a:off x="0" y="0"/>
-                      <a:ext cx="2743200" cy="2902449"/>
+                      <a:ext cx="2743200" cy="2625047"/>
                     </a:xfrm>
                     <a:prstGeom prst="rect"/>
                   </pic:spPr>
@@ -219,7 +219,7 @@
       <w:r>
         <w:drawing>
           <wp:inline xmlns:a="http://schemas.openxmlformats.org/drawingml/2006/main" xmlns:pic="http://schemas.openxmlformats.org/drawingml/2006/picture">
-            <wp:extent cx="2743200" cy="2902449"/>
+            <wp:extent cx="2743200" cy="2625047"/>
             <wp:docPr id="6" name="Picture 6"/>
             <wp:cNvGraphicFramePr>
               <a:graphicFrameLocks noChangeAspect="1"/>
@@ -240,7 +240,7 @@
                   <pic:spPr>
                     <a:xfrm>
                       <a:off x="0" y="0"/>
-                      <a:ext cx="2743200" cy="2902449"/>
+                      <a:ext cx="2743200" cy="2625047"/>
                     </a:xfrm>
                     <a:prstGeom prst="rect"/>
                   </pic:spPr>
@@ -260,7 +260,7 @@
       <w:r>
         <w:drawing>
           <wp:inline xmlns:a="http://schemas.openxmlformats.org/drawingml/2006/main" xmlns:pic="http://schemas.openxmlformats.org/drawingml/2006/picture">
-            <wp:extent cx="2743200" cy="2902449"/>
+            <wp:extent cx="2743200" cy="2625047"/>
             <wp:docPr id="7" name="Picture 7"/>
             <wp:cNvGraphicFramePr>
               <a:graphicFrameLocks noChangeAspect="1"/>
@@ -281,7 +281,7 @@
                   <pic:spPr>
                     <a:xfrm>
                       <a:off x="0" y="0"/>
-                      <a:ext cx="2743200" cy="2902449"/>
+                      <a:ext cx="2743200" cy="2625047"/>
                     </a:xfrm>
                     <a:prstGeom prst="rect"/>
                   </pic:spPr>
@@ -301,7 +301,7 @@
       <w:r>
         <w:drawing>
           <wp:inline xmlns:a="http://schemas.openxmlformats.org/drawingml/2006/main" xmlns:pic="http://schemas.openxmlformats.org/drawingml/2006/picture">
-            <wp:extent cx="2743200" cy="2902449"/>
+            <wp:extent cx="2743200" cy="2625047"/>
             <wp:docPr id="8" name="Picture 8"/>
             <wp:cNvGraphicFramePr>
               <a:graphicFrameLocks noChangeAspect="1"/>
@@ -322,7 +322,7 @@
                   <pic:spPr>
                     <a:xfrm>
                       <a:off x="0" y="0"/>
-                      <a:ext cx="2743200" cy="2902449"/>
+                      <a:ext cx="2743200" cy="2625047"/>
                     </a:xfrm>
                     <a:prstGeom prst="rect"/>
                   </pic:spPr>
@@ -342,7 +342,7 @@
       <w:r>
         <w:drawing>
           <wp:inline xmlns:a="http://schemas.openxmlformats.org/drawingml/2006/main" xmlns:pic="http://schemas.openxmlformats.org/drawingml/2006/picture">
-            <wp:extent cx="2743200" cy="2902449"/>
+            <wp:extent cx="2743200" cy="2625047"/>
             <wp:docPr id="9" name="Picture 9"/>
             <wp:cNvGraphicFramePr>
               <a:graphicFrameLocks noChangeAspect="1"/>
@@ -363,7 +363,7 @@
                   <pic:spPr>
                     <a:xfrm>
                       <a:off x="0" y="0"/>
-                      <a:ext cx="2743200" cy="2902449"/>
+                      <a:ext cx="2743200" cy="2625047"/>
                     </a:xfrm>
                     <a:prstGeom prst="rect"/>
                   </pic:spPr>
@@ -383,7 +383,7 @@
       <w:r>
         <w:drawing>
           <wp:inline xmlns:a="http://schemas.openxmlformats.org/drawingml/2006/main" xmlns:pic="http://schemas.openxmlformats.org/drawingml/2006/picture">
-            <wp:extent cx="2743200" cy="2902449"/>
+            <wp:extent cx="2743200" cy="2625047"/>
             <wp:docPr id="10" name="Picture 10"/>
             <wp:cNvGraphicFramePr>
               <a:graphicFrameLocks noChangeAspect="1"/>
@@ -404,7 +404,7 @@
                   <pic:spPr>
                     <a:xfrm>
                       <a:off x="0" y="0"/>
-                      <a:ext cx="2743200" cy="2902449"/>
+                      <a:ext cx="2743200" cy="2625047"/>
                     </a:xfrm>
                     <a:prstGeom prst="rect"/>
                   </pic:spPr>
@@ -424,7 +424,7 @@
       <w:r>
         <w:drawing>
           <wp:inline xmlns:a="http://schemas.openxmlformats.org/drawingml/2006/main" xmlns:pic="http://schemas.openxmlformats.org/drawingml/2006/picture">
-            <wp:extent cx="2743200" cy="2902449"/>
+            <wp:extent cx="2743200" cy="2625047"/>
             <wp:docPr id="11" name="Picture 11"/>
             <wp:cNvGraphicFramePr>
               <a:graphicFrameLocks noChangeAspect="1"/>
@@ -445,7 +445,7 @@
                   <pic:spPr>
                     <a:xfrm>
                       <a:off x="0" y="0"/>
-                      <a:ext cx="2743200" cy="2902449"/>
+                      <a:ext cx="2743200" cy="2625047"/>
                     </a:xfrm>
                     <a:prstGeom prst="rect"/>
                   </pic:spPr>
@@ -465,7 +465,7 @@
       <w:r>
         <w:drawing>
           <wp:inline xmlns:a="http://schemas.openxmlformats.org/drawingml/2006/main" xmlns:pic="http://schemas.openxmlformats.org/drawingml/2006/picture">
-            <wp:extent cx="2743200" cy="2902449"/>
+            <wp:extent cx="2743200" cy="2625047"/>
             <wp:docPr id="12" name="Picture 12"/>
             <wp:cNvGraphicFramePr>
               <a:graphicFrameLocks noChangeAspect="1"/>
@@ -486,7 +486,7 @@
                   <pic:spPr>
                     <a:xfrm>
                       <a:off x="0" y="0"/>
-                      <a:ext cx="2743200" cy="2902449"/>
+                      <a:ext cx="2743200" cy="2625047"/>
                     </a:xfrm>
                     <a:prstGeom prst="rect"/>
                   </pic:spPr>
@@ -506,7 +506,7 @@
       <w:r>
         <w:drawing>
           <wp:inline xmlns:a="http://schemas.openxmlformats.org/drawingml/2006/main" xmlns:pic="http://schemas.openxmlformats.org/drawingml/2006/picture">
-            <wp:extent cx="2743200" cy="2902449"/>
+            <wp:extent cx="2743200" cy="2625047"/>
             <wp:docPr id="13" name="Picture 13"/>
             <wp:cNvGraphicFramePr>
               <a:graphicFrameLocks noChangeAspect="1"/>
@@ -527,7 +527,7 @@
                   <pic:spPr>
                     <a:xfrm>
                       <a:off x="0" y="0"/>
-                      <a:ext cx="2743200" cy="2902449"/>
+                      <a:ext cx="2743200" cy="2625047"/>
                     </a:xfrm>
                     <a:prstGeom prst="rect"/>
                   </pic:spPr>
@@ -547,7 +547,7 @@
       <w:r>
         <w:drawing>
           <wp:inline xmlns:a="http://schemas.openxmlformats.org/drawingml/2006/main" xmlns:pic="http://schemas.openxmlformats.org/drawingml/2006/picture">
-            <wp:extent cx="2743200" cy="2902449"/>
+            <wp:extent cx="2743200" cy="2625047"/>
             <wp:docPr id="14" name="Picture 14"/>
             <wp:cNvGraphicFramePr>
               <a:graphicFrameLocks noChangeAspect="1"/>
@@ -568,7 +568,7 @@
                   <pic:spPr>
                     <a:xfrm>
                       <a:off x="0" y="0"/>
-                      <a:ext cx="2743200" cy="2902449"/>
+                      <a:ext cx="2743200" cy="2625047"/>
                     </a:xfrm>
                     <a:prstGeom prst="rect"/>
                   </pic:spPr>
@@ -588,7 +588,7 @@
       <w:r>
         <w:drawing>
           <wp:inline xmlns:a="http://schemas.openxmlformats.org/drawingml/2006/main" xmlns:pic="http://schemas.openxmlformats.org/drawingml/2006/picture">
-            <wp:extent cx="2743200" cy="2902449"/>
+            <wp:extent cx="2743200" cy="2625047"/>
             <wp:docPr id="15" name="Picture 15"/>
             <wp:cNvGraphicFramePr>
               <a:graphicFrameLocks noChangeAspect="1"/>
@@ -609,7 +609,7 @@
                   <pic:spPr>
                     <a:xfrm>
                       <a:off x="0" y="0"/>
-                      <a:ext cx="2743200" cy="2902449"/>
+                      <a:ext cx="2743200" cy="2625047"/>
                     </a:xfrm>
                     <a:prstGeom prst="rect"/>
                   </pic:spPr>
@@ -629,7 +629,7 @@
       <w:r>
         <w:drawing>
           <wp:inline xmlns:a="http://schemas.openxmlformats.org/drawingml/2006/main" xmlns:pic="http://schemas.openxmlformats.org/drawingml/2006/picture">
-            <wp:extent cx="2743200" cy="2902449"/>
+            <wp:extent cx="2743200" cy="2625047"/>
             <wp:docPr id="16" name="Picture 16"/>
             <wp:cNvGraphicFramePr>
               <a:graphicFrameLocks noChangeAspect="1"/>
@@ -650,7 +650,7 @@
                   <pic:spPr>
                     <a:xfrm>
                       <a:off x="0" y="0"/>
-                      <a:ext cx="2743200" cy="2902449"/>
+                      <a:ext cx="2743200" cy="2625047"/>
                     </a:xfrm>
                     <a:prstGeom prst="rect"/>
                   </pic:spPr>
@@ -670,7 +670,7 @@
       <w:r>
         <w:drawing>
           <wp:inline xmlns:a="http://schemas.openxmlformats.org/drawingml/2006/main" xmlns:pic="http://schemas.openxmlformats.org/drawingml/2006/picture">
-            <wp:extent cx="2743200" cy="2902449"/>
+            <wp:extent cx="2743200" cy="2625047"/>
             <wp:docPr id="17" name="Picture 17"/>
             <wp:cNvGraphicFramePr>
               <a:graphicFrameLocks noChangeAspect="1"/>
@@ -691,7 +691,7 @@
                   <pic:spPr>
                     <a:xfrm>
                       <a:off x="0" y="0"/>
-                      <a:ext cx="2743200" cy="2902449"/>
+                      <a:ext cx="2743200" cy="2625047"/>
                     </a:xfrm>
                     <a:prstGeom prst="rect"/>
                   </pic:spPr>
@@ -711,7 +711,7 @@
       <w:r>
         <w:drawing>
           <wp:inline xmlns:a="http://schemas.openxmlformats.org/drawingml/2006/main" xmlns:pic="http://schemas.openxmlformats.org/drawingml/2006/picture">
-            <wp:extent cx="2743200" cy="2902449"/>
+            <wp:extent cx="2743200" cy="2625047"/>
             <wp:docPr id="18" name="Picture 18"/>
             <wp:cNvGraphicFramePr>
               <a:graphicFrameLocks noChangeAspect="1"/>
@@ -732,7 +732,7 @@
                   <pic:spPr>
                     <a:xfrm>
                       <a:off x="0" y="0"/>
-                      <a:ext cx="2743200" cy="2902449"/>
+                      <a:ext cx="2743200" cy="2625047"/>
                     </a:xfrm>
                     <a:prstGeom prst="rect"/>
                   </pic:spPr>
@@ -752,7 +752,7 @@
       <w:r>
         <w:drawing>
           <wp:inline xmlns:a="http://schemas.openxmlformats.org/drawingml/2006/main" xmlns:pic="http://schemas.openxmlformats.org/drawingml/2006/picture">
-            <wp:extent cx="2743200" cy="2902449"/>
+            <wp:extent cx="2743200" cy="2625047"/>
             <wp:docPr id="19" name="Picture 19"/>
             <wp:cNvGraphicFramePr>
               <a:graphicFrameLocks noChangeAspect="1"/>
@@ -773,7 +773,7 @@
                   <pic:spPr>
                     <a:xfrm>
                       <a:off x="0" y="0"/>
-                      <a:ext cx="2743200" cy="2902449"/>
+                      <a:ext cx="2743200" cy="2625047"/>
                     </a:xfrm>
                     <a:prstGeom prst="rect"/>
                   </pic:spPr>
@@ -793,7 +793,7 @@
       <w:r>
         <w:drawing>
           <wp:inline xmlns:a="http://schemas.openxmlformats.org/drawingml/2006/main" xmlns:pic="http://schemas.openxmlformats.org/drawingml/2006/picture">
-            <wp:extent cx="2743200" cy="2902449"/>
+            <wp:extent cx="2743200" cy="2625047"/>
             <wp:docPr id="20" name="Picture 20"/>
             <wp:cNvGraphicFramePr>
               <a:graphicFrameLocks noChangeAspect="1"/>
@@ -814,7 +814,7 @@
                   <pic:spPr>
                     <a:xfrm>
                       <a:off x="0" y="0"/>
-                      <a:ext cx="2743200" cy="2902449"/>
+                      <a:ext cx="2743200" cy="2625047"/>
                     </a:xfrm>
                     <a:prstGeom prst="rect"/>
                   </pic:spPr>
@@ -834,7 +834,7 @@
       <w:r>
         <w:drawing>
           <wp:inline xmlns:a="http://schemas.openxmlformats.org/drawingml/2006/main" xmlns:pic="http://schemas.openxmlformats.org/drawingml/2006/picture">
-            <wp:extent cx="2743200" cy="2902449"/>
+            <wp:extent cx="2743200" cy="2625047"/>
             <wp:docPr id="21" name="Picture 21"/>
             <wp:cNvGraphicFramePr>
               <a:graphicFrameLocks noChangeAspect="1"/>
@@ -855,7 +855,7 @@
                   <pic:spPr>
                     <a:xfrm>
                       <a:off x="0" y="0"/>
-                      <a:ext cx="2743200" cy="2902449"/>
+                      <a:ext cx="2743200" cy="2625047"/>
                     </a:xfrm>
                     <a:prstGeom prst="rect"/>
                   </pic:spPr>
@@ -875,7 +875,7 @@
       <w:r>
         <w:drawing>
           <wp:inline xmlns:a="http://schemas.openxmlformats.org/drawingml/2006/main" xmlns:pic="http://schemas.openxmlformats.org/drawingml/2006/picture">
-            <wp:extent cx="2743200" cy="2902449"/>
+            <wp:extent cx="2743200" cy="2625047"/>
             <wp:docPr id="22" name="Picture 22"/>
             <wp:cNvGraphicFramePr>
               <a:graphicFrameLocks noChangeAspect="1"/>
@@ -896,7 +896,7 @@
                   <pic:spPr>
                     <a:xfrm>
                       <a:off x="0" y="0"/>
-                      <a:ext cx="2743200" cy="2902449"/>
+                      <a:ext cx="2743200" cy="2625047"/>
                     </a:xfrm>
                     <a:prstGeom prst="rect"/>
                   </pic:spPr>
@@ -916,7 +916,7 @@
       <w:r>
         <w:drawing>
           <wp:inline xmlns:a="http://schemas.openxmlformats.org/drawingml/2006/main" xmlns:pic="http://schemas.openxmlformats.org/drawingml/2006/picture">
-            <wp:extent cx="2743200" cy="2902449"/>
+            <wp:extent cx="2743200" cy="2625047"/>
             <wp:docPr id="23" name="Picture 23"/>
             <wp:cNvGraphicFramePr>
               <a:graphicFrameLocks noChangeAspect="1"/>
@@ -937,7 +937,7 @@
                   <pic:spPr>
                     <a:xfrm>
                       <a:off x="0" y="0"/>
-                      <a:ext cx="2743200" cy="2902449"/>
+                      <a:ext cx="2743200" cy="2625047"/>
                     </a:xfrm>
                     <a:prstGeom prst="rect"/>
                   </pic:spPr>
@@ -957,7 +957,7 @@
       <w:r>
         <w:drawing>
           <wp:inline xmlns:a="http://schemas.openxmlformats.org/drawingml/2006/main" xmlns:pic="http://schemas.openxmlformats.org/drawingml/2006/picture">
-            <wp:extent cx="2743200" cy="2902449"/>
+            <wp:extent cx="2743200" cy="2625047"/>
             <wp:docPr id="24" name="Picture 24"/>
             <wp:cNvGraphicFramePr>
               <a:graphicFrameLocks noChangeAspect="1"/>
@@ -978,7 +978,7 @@
                   <pic:spPr>
                     <a:xfrm>
                       <a:off x="0" y="0"/>
-                      <a:ext cx="2743200" cy="2902449"/>
+                      <a:ext cx="2743200" cy="2625047"/>
                     </a:xfrm>
                     <a:prstGeom prst="rect"/>
                   </pic:spPr>
@@ -998,7 +998,7 @@
       <w:r>
         <w:drawing>
           <wp:inline xmlns:a="http://schemas.openxmlformats.org/drawingml/2006/main" xmlns:pic="http://schemas.openxmlformats.org/drawingml/2006/picture">
-            <wp:extent cx="2743200" cy="2902449"/>
+            <wp:extent cx="2743200" cy="2625047"/>
             <wp:docPr id="25" name="Picture 25"/>
             <wp:cNvGraphicFramePr>
               <a:graphicFrameLocks noChangeAspect="1"/>
@@ -1019,7 +1019,7 @@
                   <pic:spPr>
                     <a:xfrm>
                       <a:off x="0" y="0"/>
-                      <a:ext cx="2743200" cy="2902449"/>
+                      <a:ext cx="2743200" cy="2625047"/>
                     </a:xfrm>
                     <a:prstGeom prst="rect"/>
                   </pic:spPr>
@@ -1039,7 +1039,7 @@
       <w:r>
         <w:drawing>
           <wp:inline xmlns:a="http://schemas.openxmlformats.org/drawingml/2006/main" xmlns:pic="http://schemas.openxmlformats.org/drawingml/2006/picture">
-            <wp:extent cx="2743200" cy="2902449"/>
+            <wp:extent cx="2743200" cy="2625047"/>
             <wp:docPr id="26" name="Picture 26"/>
             <wp:cNvGraphicFramePr>
               <a:graphicFrameLocks noChangeAspect="1"/>
@@ -1060,7 +1060,7 @@
                   <pic:spPr>
                     <a:xfrm>
                       <a:off x="0" y="0"/>
-                      <a:ext cx="2743200" cy="2902449"/>
+                      <a:ext cx="2743200" cy="2625047"/>
                     </a:xfrm>
                     <a:prstGeom prst="rect"/>
                   </pic:spPr>
@@ -1080,7 +1080,7 @@
       <w:r>
         <w:drawing>
           <wp:inline xmlns:a="http://schemas.openxmlformats.org/drawingml/2006/main" xmlns:pic="http://schemas.openxmlformats.org/drawingml/2006/picture">
-            <wp:extent cx="2743200" cy="2902449"/>
+            <wp:extent cx="2743200" cy="2625047"/>
             <wp:docPr id="27" name="Picture 27"/>
             <wp:cNvGraphicFramePr>
               <a:graphicFrameLocks noChangeAspect="1"/>
@@ -1101,7 +1101,7 @@
                   <pic:spPr>
                     <a:xfrm>
                       <a:off x="0" y="0"/>
-                      <a:ext cx="2743200" cy="2902449"/>
+                      <a:ext cx="2743200" cy="2625047"/>
                     </a:xfrm>
                     <a:prstGeom prst="rect"/>
                   </pic:spPr>
@@ -1121,7 +1121,7 @@
       <w:r>
         <w:drawing>
           <wp:inline xmlns:a="http://schemas.openxmlformats.org/drawingml/2006/main" xmlns:pic="http://schemas.openxmlformats.org/drawingml/2006/picture">
-            <wp:extent cx="2743200" cy="2902449"/>
+            <wp:extent cx="2743200" cy="2625047"/>
             <wp:docPr id="28" name="Picture 28"/>
             <wp:cNvGraphicFramePr>
               <a:graphicFrameLocks noChangeAspect="1"/>
@@ -1142,7 +1142,7 @@
                   <pic:spPr>
                     <a:xfrm>
                       <a:off x="0" y="0"/>
-                      <a:ext cx="2743200" cy="2902449"/>
+                      <a:ext cx="2743200" cy="2625047"/>
                     </a:xfrm>
                     <a:prstGeom prst="rect"/>
                   </pic:spPr>
@@ -1162,7 +1162,7 @@
       <w:r>
         <w:drawing>
           <wp:inline xmlns:a="http://schemas.openxmlformats.org/drawingml/2006/main" xmlns:pic="http://schemas.openxmlformats.org/drawingml/2006/picture">
-            <wp:extent cx="2743200" cy="2902449"/>
+            <wp:extent cx="2743200" cy="2625047"/>
             <wp:docPr id="29" name="Picture 29"/>
             <wp:cNvGraphicFramePr>
               <a:graphicFrameLocks noChangeAspect="1"/>
@@ -1183,7 +1183,7 @@
                   <pic:spPr>
                     <a:xfrm>
                       <a:off x="0" y="0"/>
-                      <a:ext cx="2743200" cy="2902449"/>
+                      <a:ext cx="2743200" cy="2625047"/>
                     </a:xfrm>
                     <a:prstGeom prst="rect"/>
                   </pic:spPr>
@@ -1203,7 +1203,7 @@
       <w:r>
         <w:drawing>
           <wp:inline xmlns:a="http://schemas.openxmlformats.org/drawingml/2006/main" xmlns:pic="http://schemas.openxmlformats.org/drawingml/2006/picture">
-            <wp:extent cx="2743200" cy="2902449"/>
+            <wp:extent cx="2743200" cy="2625047"/>
             <wp:docPr id="30" name="Picture 30"/>
             <wp:cNvGraphicFramePr>
               <a:graphicFrameLocks noChangeAspect="1"/>
@@ -1224,7 +1224,7 @@
                   <pic:spPr>
                     <a:xfrm>
                       <a:off x="0" y="0"/>
-                      <a:ext cx="2743200" cy="2902449"/>
+                      <a:ext cx="2743200" cy="2625047"/>
                     </a:xfrm>
                     <a:prstGeom prst="rect"/>
                   </pic:spPr>
@@ -1244,7 +1244,7 @@
       <w:r>
         <w:drawing>
           <wp:inline xmlns:a="http://schemas.openxmlformats.org/drawingml/2006/main" xmlns:pic="http://schemas.openxmlformats.org/drawingml/2006/picture">
-            <wp:extent cx="2743200" cy="2902449"/>
+            <wp:extent cx="2743200" cy="2625047"/>
             <wp:docPr id="31" name="Picture 31"/>
             <wp:cNvGraphicFramePr>
               <a:graphicFrameLocks noChangeAspect="1"/>
@@ -1265,7 +1265,7 @@
                   <pic:spPr>
                     <a:xfrm>
                       <a:off x="0" y="0"/>
-                      <a:ext cx="2743200" cy="2902449"/>
+                      <a:ext cx="2743200" cy="2625047"/>
                     </a:xfrm>
                     <a:prstGeom prst="rect"/>
                   </pic:spPr>
@@ -1285,7 +1285,7 @@
       <w:r>
         <w:drawing>
           <wp:inline xmlns:a="http://schemas.openxmlformats.org/drawingml/2006/main" xmlns:pic="http://schemas.openxmlformats.org/drawingml/2006/picture">
-            <wp:extent cx="2743200" cy="2902449"/>
+            <wp:extent cx="2743200" cy="2625047"/>
             <wp:docPr id="32" name="Picture 32"/>
             <wp:cNvGraphicFramePr>
               <a:graphicFrameLocks noChangeAspect="1"/>
@@ -1306,7 +1306,7 @@
                   <pic:spPr>
                     <a:xfrm>
                       <a:off x="0" y="0"/>
-                      <a:ext cx="2743200" cy="2902449"/>
+                      <a:ext cx="2743200" cy="2625047"/>
                     </a:xfrm>
                     <a:prstGeom prst="rect"/>
                   </pic:spPr>
@@ -1326,7 +1326,7 @@
       <w:r>
         <w:drawing>
           <wp:inline xmlns:a="http://schemas.openxmlformats.org/drawingml/2006/main" xmlns:pic="http://schemas.openxmlformats.org/drawingml/2006/picture">
-            <wp:extent cx="2743200" cy="2902449"/>
+            <wp:extent cx="2743200" cy="2625047"/>
             <wp:docPr id="33" name="Picture 33"/>
             <wp:cNvGraphicFramePr>
               <a:graphicFrameLocks noChangeAspect="1"/>
@@ -1347,7 +1347,7 @@
                   <pic:spPr>
                     <a:xfrm>
                       <a:off x="0" y="0"/>
-                      <a:ext cx="2743200" cy="2902449"/>
+                      <a:ext cx="2743200" cy="2625047"/>
                     </a:xfrm>
                     <a:prstGeom prst="rect"/>
                   </pic:spPr>
@@ -1367,7 +1367,7 @@
       <w:r>
         <w:drawing>
           <wp:inline xmlns:a="http://schemas.openxmlformats.org/drawingml/2006/main" xmlns:pic="http://schemas.openxmlformats.org/drawingml/2006/picture">
-            <wp:extent cx="2743200" cy="2902449"/>
+            <wp:extent cx="2743200" cy="2625047"/>
             <wp:docPr id="34" name="Picture 34"/>
             <wp:cNvGraphicFramePr>
               <a:graphicFrameLocks noChangeAspect="1"/>
@@ -1388,7 +1388,7 @@
                   <pic:spPr>
                     <a:xfrm>
                       <a:off x="0" y="0"/>
-                      <a:ext cx="2743200" cy="2902449"/>
+                      <a:ext cx="2743200" cy="2625047"/>
                     </a:xfrm>
                     <a:prstGeom prst="rect"/>
                   </pic:spPr>
@@ -1408,7 +1408,7 @@
       <w:r>
         <w:drawing>
           <wp:inline xmlns:a="http://schemas.openxmlformats.org/drawingml/2006/main" xmlns:pic="http://schemas.openxmlformats.org/drawingml/2006/picture">
-            <wp:extent cx="2743200" cy="2902449"/>
+            <wp:extent cx="2743200" cy="2625047"/>
             <wp:docPr id="35" name="Picture 35"/>
             <wp:cNvGraphicFramePr>
               <a:graphicFrameLocks noChangeAspect="1"/>
@@ -1429,7 +1429,7 @@
                   <pic:spPr>
                     <a:xfrm>
                       <a:off x="0" y="0"/>
-                      <a:ext cx="2743200" cy="2902449"/>
+                      <a:ext cx="2743200" cy="2625047"/>
                     </a:xfrm>
                     <a:prstGeom prst="rect"/>
                   </pic:spPr>
@@ -1449,7 +1449,7 @@
       <w:r>
         <w:drawing>
           <wp:inline xmlns:a="http://schemas.openxmlformats.org/drawingml/2006/main" xmlns:pic="http://schemas.openxmlformats.org/drawingml/2006/picture">
-            <wp:extent cx="2743200" cy="2902449"/>
+            <wp:extent cx="2743200" cy="2625047"/>
             <wp:docPr id="36" name="Picture 36"/>
             <wp:cNvGraphicFramePr>
               <a:graphicFrameLocks noChangeAspect="1"/>
@@ -1470,7 +1470,7 @@
                   <pic:spPr>
                     <a:xfrm>
                       <a:off x="0" y="0"/>
-                      <a:ext cx="2743200" cy="2902449"/>
+                      <a:ext cx="2743200" cy="2625047"/>
                     </a:xfrm>
                     <a:prstGeom prst="rect"/>
                   </pic:spPr>
@@ -1490,7 +1490,7 @@
       <w:r>
         <w:drawing>
           <wp:inline xmlns:a="http://schemas.openxmlformats.org/drawingml/2006/main" xmlns:pic="http://schemas.openxmlformats.org/drawingml/2006/picture">
-            <wp:extent cx="2743200" cy="2902449"/>
+            <wp:extent cx="2743200" cy="2625047"/>
             <wp:docPr id="37" name="Picture 37"/>
             <wp:cNvGraphicFramePr>
               <a:graphicFrameLocks noChangeAspect="1"/>
@@ -1511,7 +1511,7 @@
                   <pic:spPr>
                     <a:xfrm>
                       <a:off x="0" y="0"/>
-                      <a:ext cx="2743200" cy="2902449"/>
+                      <a:ext cx="2743200" cy="2625047"/>
                     </a:xfrm>
                     <a:prstGeom prst="rect"/>
                   </pic:spPr>
@@ -1531,7 +1531,7 @@
       <w:r>
         <w:drawing>
           <wp:inline xmlns:a="http://schemas.openxmlformats.org/drawingml/2006/main" xmlns:pic="http://schemas.openxmlformats.org/drawingml/2006/picture">
-            <wp:extent cx="2743200" cy="2902449"/>
+            <wp:extent cx="2743200" cy="2625047"/>
             <wp:docPr id="38" name="Picture 38"/>
             <wp:cNvGraphicFramePr>
               <a:graphicFrameLocks noChangeAspect="1"/>
@@ -1552,7 +1552,7 @@
                   <pic:spPr>
                     <a:xfrm>
                       <a:off x="0" y="0"/>
-                      <a:ext cx="2743200" cy="2902449"/>
+                      <a:ext cx="2743200" cy="2625047"/>
                     </a:xfrm>
                     <a:prstGeom prst="rect"/>
                   </pic:spPr>

</xml_diff>

<commit_message>
Rotated all Graphs by 90 Degrees
</commit_message>
<xml_diff>
--- a/Bob-report.docx
+++ b/Bob-report.docx
@@ -14,7 +14,7 @@
       <w:r>
         <w:drawing>
           <wp:inline xmlns:a="http://schemas.openxmlformats.org/drawingml/2006/main" xmlns:pic="http://schemas.openxmlformats.org/drawingml/2006/picture">
-            <wp:extent cx="2743200" cy="2625047"/>
+            <wp:extent cx="2743200" cy="2743200"/>
             <wp:docPr id="1" name="Picture 1"/>
             <wp:cNvGraphicFramePr>
               <a:graphicFrameLocks noChangeAspect="1"/>
@@ -23,7 +23,7 @@
               <a:graphicData uri="http://schemas.openxmlformats.org/drawingml/2006/picture">
                 <pic:pic>
                   <pic:nvPicPr>
-                    <pic:cNvPr id="0" name="image.png"/>
+                    <pic:cNvPr id="0" name="temp.jpg"/>
                     <pic:cNvPicPr/>
                   </pic:nvPicPr>
                   <pic:blipFill>
@@ -35,7 +35,7 @@
                   <pic:spPr>
                     <a:xfrm>
                       <a:off x="0" y="0"/>
-                      <a:ext cx="2743200" cy="2625047"/>
+                      <a:ext cx="2743200" cy="2743200"/>
                     </a:xfrm>
                     <a:prstGeom prst="rect"/>
                   </pic:spPr>
@@ -55,7 +55,7 @@
       <w:r>
         <w:drawing>
           <wp:inline xmlns:a="http://schemas.openxmlformats.org/drawingml/2006/main" xmlns:pic="http://schemas.openxmlformats.org/drawingml/2006/picture">
-            <wp:extent cx="2743200" cy="2625047"/>
+            <wp:extent cx="2743200" cy="2743200"/>
             <wp:docPr id="2" name="Picture 2"/>
             <wp:cNvGraphicFramePr>
               <a:graphicFrameLocks noChangeAspect="1"/>
@@ -64,7 +64,7 @@
               <a:graphicData uri="http://schemas.openxmlformats.org/drawingml/2006/picture">
                 <pic:pic>
                   <pic:nvPicPr>
-                    <pic:cNvPr id="0" name="image.png"/>
+                    <pic:cNvPr id="0" name="temp.jpg"/>
                     <pic:cNvPicPr/>
                   </pic:nvPicPr>
                   <pic:blipFill>
@@ -76,7 +76,7 @@
                   <pic:spPr>
                     <a:xfrm>
                       <a:off x="0" y="0"/>
-                      <a:ext cx="2743200" cy="2625047"/>
+                      <a:ext cx="2743200" cy="2743200"/>
                     </a:xfrm>
                     <a:prstGeom prst="rect"/>
                   </pic:spPr>
@@ -96,7 +96,7 @@
       <w:r>
         <w:drawing>
           <wp:inline xmlns:a="http://schemas.openxmlformats.org/drawingml/2006/main" xmlns:pic="http://schemas.openxmlformats.org/drawingml/2006/picture">
-            <wp:extent cx="2743200" cy="2625047"/>
+            <wp:extent cx="2743200" cy="2743200"/>
             <wp:docPr id="3" name="Picture 3"/>
             <wp:cNvGraphicFramePr>
               <a:graphicFrameLocks noChangeAspect="1"/>
@@ -105,7 +105,7 @@
               <a:graphicData uri="http://schemas.openxmlformats.org/drawingml/2006/picture">
                 <pic:pic>
                   <pic:nvPicPr>
-                    <pic:cNvPr id="0" name="image.png"/>
+                    <pic:cNvPr id="0" name="temp.jpg"/>
                     <pic:cNvPicPr/>
                   </pic:nvPicPr>
                   <pic:blipFill>
@@ -117,7 +117,7 @@
                   <pic:spPr>
                     <a:xfrm>
                       <a:off x="0" y="0"/>
-                      <a:ext cx="2743200" cy="2625047"/>
+                      <a:ext cx="2743200" cy="2743200"/>
                     </a:xfrm>
                     <a:prstGeom prst="rect"/>
                   </pic:spPr>
@@ -137,7 +137,7 @@
       <w:r>
         <w:drawing>
           <wp:inline xmlns:a="http://schemas.openxmlformats.org/drawingml/2006/main" xmlns:pic="http://schemas.openxmlformats.org/drawingml/2006/picture">
-            <wp:extent cx="2743200" cy="2625047"/>
+            <wp:extent cx="2743200" cy="2743200"/>
             <wp:docPr id="4" name="Picture 4"/>
             <wp:cNvGraphicFramePr>
               <a:graphicFrameLocks noChangeAspect="1"/>
@@ -146,7 +146,7 @@
               <a:graphicData uri="http://schemas.openxmlformats.org/drawingml/2006/picture">
                 <pic:pic>
                   <pic:nvPicPr>
-                    <pic:cNvPr id="0" name="image.png"/>
+                    <pic:cNvPr id="0" name="temp.jpg"/>
                     <pic:cNvPicPr/>
                   </pic:nvPicPr>
                   <pic:blipFill>
@@ -158,7 +158,7 @@
                   <pic:spPr>
                     <a:xfrm>
                       <a:off x="0" y="0"/>
-                      <a:ext cx="2743200" cy="2625047"/>
+                      <a:ext cx="2743200" cy="2743200"/>
                     </a:xfrm>
                     <a:prstGeom prst="rect"/>
                   </pic:spPr>
@@ -178,7 +178,7 @@
       <w:r>
         <w:drawing>
           <wp:inline xmlns:a="http://schemas.openxmlformats.org/drawingml/2006/main" xmlns:pic="http://schemas.openxmlformats.org/drawingml/2006/picture">
-            <wp:extent cx="2743200" cy="2625047"/>
+            <wp:extent cx="2743200" cy="2743200"/>
             <wp:docPr id="5" name="Picture 5"/>
             <wp:cNvGraphicFramePr>
               <a:graphicFrameLocks noChangeAspect="1"/>
@@ -187,7 +187,7 @@
               <a:graphicData uri="http://schemas.openxmlformats.org/drawingml/2006/picture">
                 <pic:pic>
                   <pic:nvPicPr>
-                    <pic:cNvPr id="0" name="image.png"/>
+                    <pic:cNvPr id="0" name="temp.jpg"/>
                     <pic:cNvPicPr/>
                   </pic:nvPicPr>
                   <pic:blipFill>
@@ -199,7 +199,7 @@
                   <pic:spPr>
                     <a:xfrm>
                       <a:off x="0" y="0"/>
-                      <a:ext cx="2743200" cy="2625047"/>
+                      <a:ext cx="2743200" cy="2743200"/>
                     </a:xfrm>
                     <a:prstGeom prst="rect"/>
                   </pic:spPr>
@@ -219,7 +219,7 @@
       <w:r>
         <w:drawing>
           <wp:inline xmlns:a="http://schemas.openxmlformats.org/drawingml/2006/main" xmlns:pic="http://schemas.openxmlformats.org/drawingml/2006/picture">
-            <wp:extent cx="2743200" cy="2625047"/>
+            <wp:extent cx="2743200" cy="2743200"/>
             <wp:docPr id="6" name="Picture 6"/>
             <wp:cNvGraphicFramePr>
               <a:graphicFrameLocks noChangeAspect="1"/>
@@ -228,7 +228,7 @@
               <a:graphicData uri="http://schemas.openxmlformats.org/drawingml/2006/picture">
                 <pic:pic>
                   <pic:nvPicPr>
-                    <pic:cNvPr id="0" name="image.png"/>
+                    <pic:cNvPr id="0" name="temp.jpg"/>
                     <pic:cNvPicPr/>
                   </pic:nvPicPr>
                   <pic:blipFill>
@@ -240,7 +240,7 @@
                   <pic:spPr>
                     <a:xfrm>
                       <a:off x="0" y="0"/>
-                      <a:ext cx="2743200" cy="2625047"/>
+                      <a:ext cx="2743200" cy="2743200"/>
                     </a:xfrm>
                     <a:prstGeom prst="rect"/>
                   </pic:spPr>
@@ -260,7 +260,7 @@
       <w:r>
         <w:drawing>
           <wp:inline xmlns:a="http://schemas.openxmlformats.org/drawingml/2006/main" xmlns:pic="http://schemas.openxmlformats.org/drawingml/2006/picture">
-            <wp:extent cx="2743200" cy="2625047"/>
+            <wp:extent cx="2743200" cy="2743200"/>
             <wp:docPr id="7" name="Picture 7"/>
             <wp:cNvGraphicFramePr>
               <a:graphicFrameLocks noChangeAspect="1"/>
@@ -269,7 +269,7 @@
               <a:graphicData uri="http://schemas.openxmlformats.org/drawingml/2006/picture">
                 <pic:pic>
                   <pic:nvPicPr>
-                    <pic:cNvPr id="0" name="image.png"/>
+                    <pic:cNvPr id="0" name="temp.jpg"/>
                     <pic:cNvPicPr/>
                   </pic:nvPicPr>
                   <pic:blipFill>
@@ -281,7 +281,7 @@
                   <pic:spPr>
                     <a:xfrm>
                       <a:off x="0" y="0"/>
-                      <a:ext cx="2743200" cy="2625047"/>
+                      <a:ext cx="2743200" cy="2743200"/>
                     </a:xfrm>
                     <a:prstGeom prst="rect"/>
                   </pic:spPr>
@@ -301,7 +301,7 @@
       <w:r>
         <w:drawing>
           <wp:inline xmlns:a="http://schemas.openxmlformats.org/drawingml/2006/main" xmlns:pic="http://schemas.openxmlformats.org/drawingml/2006/picture">
-            <wp:extent cx="2743200" cy="2625047"/>
+            <wp:extent cx="2743200" cy="2743200"/>
             <wp:docPr id="8" name="Picture 8"/>
             <wp:cNvGraphicFramePr>
               <a:graphicFrameLocks noChangeAspect="1"/>
@@ -310,7 +310,7 @@
               <a:graphicData uri="http://schemas.openxmlformats.org/drawingml/2006/picture">
                 <pic:pic>
                   <pic:nvPicPr>
-                    <pic:cNvPr id="0" name="image.png"/>
+                    <pic:cNvPr id="0" name="temp.jpg"/>
                     <pic:cNvPicPr/>
                   </pic:nvPicPr>
                   <pic:blipFill>
@@ -322,7 +322,7 @@
                   <pic:spPr>
                     <a:xfrm>
                       <a:off x="0" y="0"/>
-                      <a:ext cx="2743200" cy="2625047"/>
+                      <a:ext cx="2743200" cy="2743200"/>
                     </a:xfrm>
                     <a:prstGeom prst="rect"/>
                   </pic:spPr>
@@ -342,7 +342,7 @@
       <w:r>
         <w:drawing>
           <wp:inline xmlns:a="http://schemas.openxmlformats.org/drawingml/2006/main" xmlns:pic="http://schemas.openxmlformats.org/drawingml/2006/picture">
-            <wp:extent cx="2743200" cy="2625047"/>
+            <wp:extent cx="2743200" cy="2743200"/>
             <wp:docPr id="9" name="Picture 9"/>
             <wp:cNvGraphicFramePr>
               <a:graphicFrameLocks noChangeAspect="1"/>
@@ -351,7 +351,7 @@
               <a:graphicData uri="http://schemas.openxmlformats.org/drawingml/2006/picture">
                 <pic:pic>
                   <pic:nvPicPr>
-                    <pic:cNvPr id="0" name="image.png"/>
+                    <pic:cNvPr id="0" name="temp.jpg"/>
                     <pic:cNvPicPr/>
                   </pic:nvPicPr>
                   <pic:blipFill>
@@ -363,7 +363,7 @@
                   <pic:spPr>
                     <a:xfrm>
                       <a:off x="0" y="0"/>
-                      <a:ext cx="2743200" cy="2625047"/>
+                      <a:ext cx="2743200" cy="2743200"/>
                     </a:xfrm>
                     <a:prstGeom prst="rect"/>
                   </pic:spPr>
@@ -383,7 +383,7 @@
       <w:r>
         <w:drawing>
           <wp:inline xmlns:a="http://schemas.openxmlformats.org/drawingml/2006/main" xmlns:pic="http://schemas.openxmlformats.org/drawingml/2006/picture">
-            <wp:extent cx="2743200" cy="2625047"/>
+            <wp:extent cx="2743200" cy="2743200"/>
             <wp:docPr id="10" name="Picture 10"/>
             <wp:cNvGraphicFramePr>
               <a:graphicFrameLocks noChangeAspect="1"/>
@@ -392,7 +392,7 @@
               <a:graphicData uri="http://schemas.openxmlformats.org/drawingml/2006/picture">
                 <pic:pic>
                   <pic:nvPicPr>
-                    <pic:cNvPr id="0" name="image.png"/>
+                    <pic:cNvPr id="0" name="temp.jpg"/>
                     <pic:cNvPicPr/>
                   </pic:nvPicPr>
                   <pic:blipFill>
@@ -404,7 +404,7 @@
                   <pic:spPr>
                     <a:xfrm>
                       <a:off x="0" y="0"/>
-                      <a:ext cx="2743200" cy="2625047"/>
+                      <a:ext cx="2743200" cy="2743200"/>
                     </a:xfrm>
                     <a:prstGeom prst="rect"/>
                   </pic:spPr>
@@ -424,7 +424,7 @@
       <w:r>
         <w:drawing>
           <wp:inline xmlns:a="http://schemas.openxmlformats.org/drawingml/2006/main" xmlns:pic="http://schemas.openxmlformats.org/drawingml/2006/picture">
-            <wp:extent cx="2743200" cy="2625047"/>
+            <wp:extent cx="2743200" cy="2743200"/>
             <wp:docPr id="11" name="Picture 11"/>
             <wp:cNvGraphicFramePr>
               <a:graphicFrameLocks noChangeAspect="1"/>
@@ -433,7 +433,7 @@
               <a:graphicData uri="http://schemas.openxmlformats.org/drawingml/2006/picture">
                 <pic:pic>
                   <pic:nvPicPr>
-                    <pic:cNvPr id="0" name="image.png"/>
+                    <pic:cNvPr id="0" name="temp.jpg"/>
                     <pic:cNvPicPr/>
                   </pic:nvPicPr>
                   <pic:blipFill>
@@ -445,7 +445,7 @@
                   <pic:spPr>
                     <a:xfrm>
                       <a:off x="0" y="0"/>
-                      <a:ext cx="2743200" cy="2625047"/>
+                      <a:ext cx="2743200" cy="2743200"/>
                     </a:xfrm>
                     <a:prstGeom prst="rect"/>
                   </pic:spPr>
@@ -465,7 +465,7 @@
       <w:r>
         <w:drawing>
           <wp:inline xmlns:a="http://schemas.openxmlformats.org/drawingml/2006/main" xmlns:pic="http://schemas.openxmlformats.org/drawingml/2006/picture">
-            <wp:extent cx="2743200" cy="2625047"/>
+            <wp:extent cx="2743200" cy="2743200"/>
             <wp:docPr id="12" name="Picture 12"/>
             <wp:cNvGraphicFramePr>
               <a:graphicFrameLocks noChangeAspect="1"/>
@@ -474,7 +474,7 @@
               <a:graphicData uri="http://schemas.openxmlformats.org/drawingml/2006/picture">
                 <pic:pic>
                   <pic:nvPicPr>
-                    <pic:cNvPr id="0" name="image.png"/>
+                    <pic:cNvPr id="0" name="temp.jpg"/>
                     <pic:cNvPicPr/>
                   </pic:nvPicPr>
                   <pic:blipFill>
@@ -486,7 +486,7 @@
                   <pic:spPr>
                     <a:xfrm>
                       <a:off x="0" y="0"/>
-                      <a:ext cx="2743200" cy="2625047"/>
+                      <a:ext cx="2743200" cy="2743200"/>
                     </a:xfrm>
                     <a:prstGeom prst="rect"/>
                   </pic:spPr>
@@ -506,7 +506,7 @@
       <w:r>
         <w:drawing>
           <wp:inline xmlns:a="http://schemas.openxmlformats.org/drawingml/2006/main" xmlns:pic="http://schemas.openxmlformats.org/drawingml/2006/picture">
-            <wp:extent cx="2743200" cy="2625047"/>
+            <wp:extent cx="2743200" cy="2743200"/>
             <wp:docPr id="13" name="Picture 13"/>
             <wp:cNvGraphicFramePr>
               <a:graphicFrameLocks noChangeAspect="1"/>
@@ -515,7 +515,7 @@
               <a:graphicData uri="http://schemas.openxmlformats.org/drawingml/2006/picture">
                 <pic:pic>
                   <pic:nvPicPr>
-                    <pic:cNvPr id="0" name="image.png"/>
+                    <pic:cNvPr id="0" name="temp.jpg"/>
                     <pic:cNvPicPr/>
                   </pic:nvPicPr>
                   <pic:blipFill>
@@ -527,7 +527,7 @@
                   <pic:spPr>
                     <a:xfrm>
                       <a:off x="0" y="0"/>
-                      <a:ext cx="2743200" cy="2625047"/>
+                      <a:ext cx="2743200" cy="2743200"/>
                     </a:xfrm>
                     <a:prstGeom prst="rect"/>
                   </pic:spPr>
@@ -547,7 +547,7 @@
       <w:r>
         <w:drawing>
           <wp:inline xmlns:a="http://schemas.openxmlformats.org/drawingml/2006/main" xmlns:pic="http://schemas.openxmlformats.org/drawingml/2006/picture">
-            <wp:extent cx="2743200" cy="2625047"/>
+            <wp:extent cx="2743200" cy="2743200"/>
             <wp:docPr id="14" name="Picture 14"/>
             <wp:cNvGraphicFramePr>
               <a:graphicFrameLocks noChangeAspect="1"/>
@@ -556,7 +556,7 @@
               <a:graphicData uri="http://schemas.openxmlformats.org/drawingml/2006/picture">
                 <pic:pic>
                   <pic:nvPicPr>
-                    <pic:cNvPr id="0" name="image.png"/>
+                    <pic:cNvPr id="0" name="temp.jpg"/>
                     <pic:cNvPicPr/>
                   </pic:nvPicPr>
                   <pic:blipFill>
@@ -568,7 +568,7 @@
                   <pic:spPr>
                     <a:xfrm>
                       <a:off x="0" y="0"/>
-                      <a:ext cx="2743200" cy="2625047"/>
+                      <a:ext cx="2743200" cy="2743200"/>
                     </a:xfrm>
                     <a:prstGeom prst="rect"/>
                   </pic:spPr>
@@ -588,7 +588,7 @@
       <w:r>
         <w:drawing>
           <wp:inline xmlns:a="http://schemas.openxmlformats.org/drawingml/2006/main" xmlns:pic="http://schemas.openxmlformats.org/drawingml/2006/picture">
-            <wp:extent cx="2743200" cy="2625047"/>
+            <wp:extent cx="2743200" cy="2743200"/>
             <wp:docPr id="15" name="Picture 15"/>
             <wp:cNvGraphicFramePr>
               <a:graphicFrameLocks noChangeAspect="1"/>
@@ -597,7 +597,7 @@
               <a:graphicData uri="http://schemas.openxmlformats.org/drawingml/2006/picture">
                 <pic:pic>
                   <pic:nvPicPr>
-                    <pic:cNvPr id="0" name="image.png"/>
+                    <pic:cNvPr id="0" name="temp.jpg"/>
                     <pic:cNvPicPr/>
                   </pic:nvPicPr>
                   <pic:blipFill>
@@ -609,7 +609,7 @@
                   <pic:spPr>
                     <a:xfrm>
                       <a:off x="0" y="0"/>
-                      <a:ext cx="2743200" cy="2625047"/>
+                      <a:ext cx="2743200" cy="2743200"/>
                     </a:xfrm>
                     <a:prstGeom prst="rect"/>
                   </pic:spPr>
@@ -629,7 +629,7 @@
       <w:r>
         <w:drawing>
           <wp:inline xmlns:a="http://schemas.openxmlformats.org/drawingml/2006/main" xmlns:pic="http://schemas.openxmlformats.org/drawingml/2006/picture">
-            <wp:extent cx="2743200" cy="2625047"/>
+            <wp:extent cx="2743200" cy="2743200"/>
             <wp:docPr id="16" name="Picture 16"/>
             <wp:cNvGraphicFramePr>
               <a:graphicFrameLocks noChangeAspect="1"/>
@@ -638,7 +638,7 @@
               <a:graphicData uri="http://schemas.openxmlformats.org/drawingml/2006/picture">
                 <pic:pic>
                   <pic:nvPicPr>
-                    <pic:cNvPr id="0" name="image.png"/>
+                    <pic:cNvPr id="0" name="temp.jpg"/>
                     <pic:cNvPicPr/>
                   </pic:nvPicPr>
                   <pic:blipFill>
@@ -650,7 +650,7 @@
                   <pic:spPr>
                     <a:xfrm>
                       <a:off x="0" y="0"/>
-                      <a:ext cx="2743200" cy="2625047"/>
+                      <a:ext cx="2743200" cy="2743200"/>
                     </a:xfrm>
                     <a:prstGeom prst="rect"/>
                   </pic:spPr>
@@ -670,7 +670,7 @@
       <w:r>
         <w:drawing>
           <wp:inline xmlns:a="http://schemas.openxmlformats.org/drawingml/2006/main" xmlns:pic="http://schemas.openxmlformats.org/drawingml/2006/picture">
-            <wp:extent cx="2743200" cy="2625047"/>
+            <wp:extent cx="2743200" cy="2743200"/>
             <wp:docPr id="17" name="Picture 17"/>
             <wp:cNvGraphicFramePr>
               <a:graphicFrameLocks noChangeAspect="1"/>
@@ -679,7 +679,7 @@
               <a:graphicData uri="http://schemas.openxmlformats.org/drawingml/2006/picture">
                 <pic:pic>
                   <pic:nvPicPr>
-                    <pic:cNvPr id="0" name="image.png"/>
+                    <pic:cNvPr id="0" name="temp.jpg"/>
                     <pic:cNvPicPr/>
                   </pic:nvPicPr>
                   <pic:blipFill>
@@ -691,7 +691,7 @@
                   <pic:spPr>
                     <a:xfrm>
                       <a:off x="0" y="0"/>
-                      <a:ext cx="2743200" cy="2625047"/>
+                      <a:ext cx="2743200" cy="2743200"/>
                     </a:xfrm>
                     <a:prstGeom prst="rect"/>
                   </pic:spPr>
@@ -711,7 +711,7 @@
       <w:r>
         <w:drawing>
           <wp:inline xmlns:a="http://schemas.openxmlformats.org/drawingml/2006/main" xmlns:pic="http://schemas.openxmlformats.org/drawingml/2006/picture">
-            <wp:extent cx="2743200" cy="2625047"/>
+            <wp:extent cx="2743200" cy="2743200"/>
             <wp:docPr id="18" name="Picture 18"/>
             <wp:cNvGraphicFramePr>
               <a:graphicFrameLocks noChangeAspect="1"/>
@@ -720,7 +720,7 @@
               <a:graphicData uri="http://schemas.openxmlformats.org/drawingml/2006/picture">
                 <pic:pic>
                   <pic:nvPicPr>
-                    <pic:cNvPr id="0" name="image.png"/>
+                    <pic:cNvPr id="0" name="temp.jpg"/>
                     <pic:cNvPicPr/>
                   </pic:nvPicPr>
                   <pic:blipFill>
@@ -732,7 +732,7 @@
                   <pic:spPr>
                     <a:xfrm>
                       <a:off x="0" y="0"/>
-                      <a:ext cx="2743200" cy="2625047"/>
+                      <a:ext cx="2743200" cy="2743200"/>
                     </a:xfrm>
                     <a:prstGeom prst="rect"/>
                   </pic:spPr>
@@ -752,7 +752,7 @@
       <w:r>
         <w:drawing>
           <wp:inline xmlns:a="http://schemas.openxmlformats.org/drawingml/2006/main" xmlns:pic="http://schemas.openxmlformats.org/drawingml/2006/picture">
-            <wp:extent cx="2743200" cy="2625047"/>
+            <wp:extent cx="2743200" cy="2743200"/>
             <wp:docPr id="19" name="Picture 19"/>
             <wp:cNvGraphicFramePr>
               <a:graphicFrameLocks noChangeAspect="1"/>
@@ -761,7 +761,7 @@
               <a:graphicData uri="http://schemas.openxmlformats.org/drawingml/2006/picture">
                 <pic:pic>
                   <pic:nvPicPr>
-                    <pic:cNvPr id="0" name="image.png"/>
+                    <pic:cNvPr id="0" name="temp.jpg"/>
                     <pic:cNvPicPr/>
                   </pic:nvPicPr>
                   <pic:blipFill>
@@ -773,7 +773,7 @@
                   <pic:spPr>
                     <a:xfrm>
                       <a:off x="0" y="0"/>
-                      <a:ext cx="2743200" cy="2625047"/>
+                      <a:ext cx="2743200" cy="2743200"/>
                     </a:xfrm>
                     <a:prstGeom prst="rect"/>
                   </pic:spPr>
@@ -793,7 +793,7 @@
       <w:r>
         <w:drawing>
           <wp:inline xmlns:a="http://schemas.openxmlformats.org/drawingml/2006/main" xmlns:pic="http://schemas.openxmlformats.org/drawingml/2006/picture">
-            <wp:extent cx="2743200" cy="2625047"/>
+            <wp:extent cx="2743200" cy="2743200"/>
             <wp:docPr id="20" name="Picture 20"/>
             <wp:cNvGraphicFramePr>
               <a:graphicFrameLocks noChangeAspect="1"/>
@@ -802,7 +802,7 @@
               <a:graphicData uri="http://schemas.openxmlformats.org/drawingml/2006/picture">
                 <pic:pic>
                   <pic:nvPicPr>
-                    <pic:cNvPr id="0" name="image.png"/>
+                    <pic:cNvPr id="0" name="temp.jpg"/>
                     <pic:cNvPicPr/>
                   </pic:nvPicPr>
                   <pic:blipFill>
@@ -814,7 +814,7 @@
                   <pic:spPr>
                     <a:xfrm>
                       <a:off x="0" y="0"/>
-                      <a:ext cx="2743200" cy="2625047"/>
+                      <a:ext cx="2743200" cy="2743200"/>
                     </a:xfrm>
                     <a:prstGeom prst="rect"/>
                   </pic:spPr>
@@ -834,7 +834,7 @@
       <w:r>
         <w:drawing>
           <wp:inline xmlns:a="http://schemas.openxmlformats.org/drawingml/2006/main" xmlns:pic="http://schemas.openxmlformats.org/drawingml/2006/picture">
-            <wp:extent cx="2743200" cy="2625047"/>
+            <wp:extent cx="2743200" cy="2743200"/>
             <wp:docPr id="21" name="Picture 21"/>
             <wp:cNvGraphicFramePr>
               <a:graphicFrameLocks noChangeAspect="1"/>
@@ -843,7 +843,7 @@
               <a:graphicData uri="http://schemas.openxmlformats.org/drawingml/2006/picture">
                 <pic:pic>
                   <pic:nvPicPr>
-                    <pic:cNvPr id="0" name="image.png"/>
+                    <pic:cNvPr id="0" name="temp.jpg"/>
                     <pic:cNvPicPr/>
                   </pic:nvPicPr>
                   <pic:blipFill>
@@ -855,7 +855,7 @@
                   <pic:spPr>
                     <a:xfrm>
                       <a:off x="0" y="0"/>
-                      <a:ext cx="2743200" cy="2625047"/>
+                      <a:ext cx="2743200" cy="2743200"/>
                     </a:xfrm>
                     <a:prstGeom prst="rect"/>
                   </pic:spPr>
@@ -875,7 +875,7 @@
       <w:r>
         <w:drawing>
           <wp:inline xmlns:a="http://schemas.openxmlformats.org/drawingml/2006/main" xmlns:pic="http://schemas.openxmlformats.org/drawingml/2006/picture">
-            <wp:extent cx="2743200" cy="2625047"/>
+            <wp:extent cx="2743200" cy="2743200"/>
             <wp:docPr id="22" name="Picture 22"/>
             <wp:cNvGraphicFramePr>
               <a:graphicFrameLocks noChangeAspect="1"/>
@@ -884,7 +884,7 @@
               <a:graphicData uri="http://schemas.openxmlformats.org/drawingml/2006/picture">
                 <pic:pic>
                   <pic:nvPicPr>
-                    <pic:cNvPr id="0" name="image.png"/>
+                    <pic:cNvPr id="0" name="temp.jpg"/>
                     <pic:cNvPicPr/>
                   </pic:nvPicPr>
                   <pic:blipFill>
@@ -896,7 +896,7 @@
                   <pic:spPr>
                     <a:xfrm>
                       <a:off x="0" y="0"/>
-                      <a:ext cx="2743200" cy="2625047"/>
+                      <a:ext cx="2743200" cy="2743200"/>
                     </a:xfrm>
                     <a:prstGeom prst="rect"/>
                   </pic:spPr>
@@ -916,7 +916,7 @@
       <w:r>
         <w:drawing>
           <wp:inline xmlns:a="http://schemas.openxmlformats.org/drawingml/2006/main" xmlns:pic="http://schemas.openxmlformats.org/drawingml/2006/picture">
-            <wp:extent cx="2743200" cy="2625047"/>
+            <wp:extent cx="2743200" cy="2743200"/>
             <wp:docPr id="23" name="Picture 23"/>
             <wp:cNvGraphicFramePr>
               <a:graphicFrameLocks noChangeAspect="1"/>
@@ -925,7 +925,7 @@
               <a:graphicData uri="http://schemas.openxmlformats.org/drawingml/2006/picture">
                 <pic:pic>
                   <pic:nvPicPr>
-                    <pic:cNvPr id="0" name="image.png"/>
+                    <pic:cNvPr id="0" name="temp.jpg"/>
                     <pic:cNvPicPr/>
                   </pic:nvPicPr>
                   <pic:blipFill>
@@ -937,7 +937,7 @@
                   <pic:spPr>
                     <a:xfrm>
                       <a:off x="0" y="0"/>
-                      <a:ext cx="2743200" cy="2625047"/>
+                      <a:ext cx="2743200" cy="2743200"/>
                     </a:xfrm>
                     <a:prstGeom prst="rect"/>
                   </pic:spPr>
@@ -957,7 +957,7 @@
       <w:r>
         <w:drawing>
           <wp:inline xmlns:a="http://schemas.openxmlformats.org/drawingml/2006/main" xmlns:pic="http://schemas.openxmlformats.org/drawingml/2006/picture">
-            <wp:extent cx="2743200" cy="2625047"/>
+            <wp:extent cx="2743200" cy="2743200"/>
             <wp:docPr id="24" name="Picture 24"/>
             <wp:cNvGraphicFramePr>
               <a:graphicFrameLocks noChangeAspect="1"/>
@@ -966,7 +966,7 @@
               <a:graphicData uri="http://schemas.openxmlformats.org/drawingml/2006/picture">
                 <pic:pic>
                   <pic:nvPicPr>
-                    <pic:cNvPr id="0" name="image.png"/>
+                    <pic:cNvPr id="0" name="temp.jpg"/>
                     <pic:cNvPicPr/>
                   </pic:nvPicPr>
                   <pic:blipFill>
@@ -978,7 +978,7 @@
                   <pic:spPr>
                     <a:xfrm>
                       <a:off x="0" y="0"/>
-                      <a:ext cx="2743200" cy="2625047"/>
+                      <a:ext cx="2743200" cy="2743200"/>
                     </a:xfrm>
                     <a:prstGeom prst="rect"/>
                   </pic:spPr>
@@ -998,7 +998,7 @@
       <w:r>
         <w:drawing>
           <wp:inline xmlns:a="http://schemas.openxmlformats.org/drawingml/2006/main" xmlns:pic="http://schemas.openxmlformats.org/drawingml/2006/picture">
-            <wp:extent cx="2743200" cy="2625047"/>
+            <wp:extent cx="2743200" cy="2743200"/>
             <wp:docPr id="25" name="Picture 25"/>
             <wp:cNvGraphicFramePr>
               <a:graphicFrameLocks noChangeAspect="1"/>
@@ -1007,7 +1007,7 @@
               <a:graphicData uri="http://schemas.openxmlformats.org/drawingml/2006/picture">
                 <pic:pic>
                   <pic:nvPicPr>
-                    <pic:cNvPr id="0" name="image.png"/>
+                    <pic:cNvPr id="0" name="temp.jpg"/>
                     <pic:cNvPicPr/>
                   </pic:nvPicPr>
                   <pic:blipFill>
@@ -1019,7 +1019,7 @@
                   <pic:spPr>
                     <a:xfrm>
                       <a:off x="0" y="0"/>
-                      <a:ext cx="2743200" cy="2625047"/>
+                      <a:ext cx="2743200" cy="2743200"/>
                     </a:xfrm>
                     <a:prstGeom prst="rect"/>
                   </pic:spPr>
@@ -1039,7 +1039,7 @@
       <w:r>
         <w:drawing>
           <wp:inline xmlns:a="http://schemas.openxmlformats.org/drawingml/2006/main" xmlns:pic="http://schemas.openxmlformats.org/drawingml/2006/picture">
-            <wp:extent cx="2743200" cy="2625047"/>
+            <wp:extent cx="2743200" cy="2743200"/>
             <wp:docPr id="26" name="Picture 26"/>
             <wp:cNvGraphicFramePr>
               <a:graphicFrameLocks noChangeAspect="1"/>
@@ -1048,7 +1048,7 @@
               <a:graphicData uri="http://schemas.openxmlformats.org/drawingml/2006/picture">
                 <pic:pic>
                   <pic:nvPicPr>
-                    <pic:cNvPr id="0" name="image.png"/>
+                    <pic:cNvPr id="0" name="temp.jpg"/>
                     <pic:cNvPicPr/>
                   </pic:nvPicPr>
                   <pic:blipFill>
@@ -1060,7 +1060,7 @@
                   <pic:spPr>
                     <a:xfrm>
                       <a:off x="0" y="0"/>
-                      <a:ext cx="2743200" cy="2625047"/>
+                      <a:ext cx="2743200" cy="2743200"/>
                     </a:xfrm>
                     <a:prstGeom prst="rect"/>
                   </pic:spPr>
@@ -1080,7 +1080,7 @@
       <w:r>
         <w:drawing>
           <wp:inline xmlns:a="http://schemas.openxmlformats.org/drawingml/2006/main" xmlns:pic="http://schemas.openxmlformats.org/drawingml/2006/picture">
-            <wp:extent cx="2743200" cy="2625047"/>
+            <wp:extent cx="2743200" cy="2743200"/>
             <wp:docPr id="27" name="Picture 27"/>
             <wp:cNvGraphicFramePr>
               <a:graphicFrameLocks noChangeAspect="1"/>
@@ -1089,7 +1089,7 @@
               <a:graphicData uri="http://schemas.openxmlformats.org/drawingml/2006/picture">
                 <pic:pic>
                   <pic:nvPicPr>
-                    <pic:cNvPr id="0" name="image.png"/>
+                    <pic:cNvPr id="0" name="temp.jpg"/>
                     <pic:cNvPicPr/>
                   </pic:nvPicPr>
                   <pic:blipFill>
@@ -1101,7 +1101,7 @@
                   <pic:spPr>
                     <a:xfrm>
                       <a:off x="0" y="0"/>
-                      <a:ext cx="2743200" cy="2625047"/>
+                      <a:ext cx="2743200" cy="2743200"/>
                     </a:xfrm>
                     <a:prstGeom prst="rect"/>
                   </pic:spPr>
@@ -1121,7 +1121,7 @@
       <w:r>
         <w:drawing>
           <wp:inline xmlns:a="http://schemas.openxmlformats.org/drawingml/2006/main" xmlns:pic="http://schemas.openxmlformats.org/drawingml/2006/picture">
-            <wp:extent cx="2743200" cy="2625047"/>
+            <wp:extent cx="2743200" cy="2743200"/>
             <wp:docPr id="28" name="Picture 28"/>
             <wp:cNvGraphicFramePr>
               <a:graphicFrameLocks noChangeAspect="1"/>
@@ -1130,7 +1130,7 @@
               <a:graphicData uri="http://schemas.openxmlformats.org/drawingml/2006/picture">
                 <pic:pic>
                   <pic:nvPicPr>
-                    <pic:cNvPr id="0" name="image.png"/>
+                    <pic:cNvPr id="0" name="temp.jpg"/>
                     <pic:cNvPicPr/>
                   </pic:nvPicPr>
                   <pic:blipFill>
@@ -1142,7 +1142,7 @@
                   <pic:spPr>
                     <a:xfrm>
                       <a:off x="0" y="0"/>
-                      <a:ext cx="2743200" cy="2625047"/>
+                      <a:ext cx="2743200" cy="2743200"/>
                     </a:xfrm>
                     <a:prstGeom prst="rect"/>
                   </pic:spPr>
@@ -1162,7 +1162,7 @@
       <w:r>
         <w:drawing>
           <wp:inline xmlns:a="http://schemas.openxmlformats.org/drawingml/2006/main" xmlns:pic="http://schemas.openxmlformats.org/drawingml/2006/picture">
-            <wp:extent cx="2743200" cy="2625047"/>
+            <wp:extent cx="2743200" cy="2743200"/>
             <wp:docPr id="29" name="Picture 29"/>
             <wp:cNvGraphicFramePr>
               <a:graphicFrameLocks noChangeAspect="1"/>
@@ -1171,7 +1171,7 @@
               <a:graphicData uri="http://schemas.openxmlformats.org/drawingml/2006/picture">
                 <pic:pic>
                   <pic:nvPicPr>
-                    <pic:cNvPr id="0" name="image.png"/>
+                    <pic:cNvPr id="0" name="temp.jpg"/>
                     <pic:cNvPicPr/>
                   </pic:nvPicPr>
                   <pic:blipFill>
@@ -1183,7 +1183,7 @@
                   <pic:spPr>
                     <a:xfrm>
                       <a:off x="0" y="0"/>
-                      <a:ext cx="2743200" cy="2625047"/>
+                      <a:ext cx="2743200" cy="2743200"/>
                     </a:xfrm>
                     <a:prstGeom prst="rect"/>
                   </pic:spPr>
@@ -1203,7 +1203,7 @@
       <w:r>
         <w:drawing>
           <wp:inline xmlns:a="http://schemas.openxmlformats.org/drawingml/2006/main" xmlns:pic="http://schemas.openxmlformats.org/drawingml/2006/picture">
-            <wp:extent cx="2743200" cy="2625047"/>
+            <wp:extent cx="2743200" cy="2743200"/>
             <wp:docPr id="30" name="Picture 30"/>
             <wp:cNvGraphicFramePr>
               <a:graphicFrameLocks noChangeAspect="1"/>
@@ -1212,7 +1212,7 @@
               <a:graphicData uri="http://schemas.openxmlformats.org/drawingml/2006/picture">
                 <pic:pic>
                   <pic:nvPicPr>
-                    <pic:cNvPr id="0" name="image.png"/>
+                    <pic:cNvPr id="0" name="temp.jpg"/>
                     <pic:cNvPicPr/>
                   </pic:nvPicPr>
                   <pic:blipFill>
@@ -1224,7 +1224,7 @@
                   <pic:spPr>
                     <a:xfrm>
                       <a:off x="0" y="0"/>
-                      <a:ext cx="2743200" cy="2625047"/>
+                      <a:ext cx="2743200" cy="2743200"/>
                     </a:xfrm>
                     <a:prstGeom prst="rect"/>
                   </pic:spPr>
@@ -1244,7 +1244,7 @@
       <w:r>
         <w:drawing>
           <wp:inline xmlns:a="http://schemas.openxmlformats.org/drawingml/2006/main" xmlns:pic="http://schemas.openxmlformats.org/drawingml/2006/picture">
-            <wp:extent cx="2743200" cy="2625047"/>
+            <wp:extent cx="2743200" cy="2743200"/>
             <wp:docPr id="31" name="Picture 31"/>
             <wp:cNvGraphicFramePr>
               <a:graphicFrameLocks noChangeAspect="1"/>
@@ -1253,7 +1253,7 @@
               <a:graphicData uri="http://schemas.openxmlformats.org/drawingml/2006/picture">
                 <pic:pic>
                   <pic:nvPicPr>
-                    <pic:cNvPr id="0" name="image.png"/>
+                    <pic:cNvPr id="0" name="temp.jpg"/>
                     <pic:cNvPicPr/>
                   </pic:nvPicPr>
                   <pic:blipFill>
@@ -1265,7 +1265,7 @@
                   <pic:spPr>
                     <a:xfrm>
                       <a:off x="0" y="0"/>
-                      <a:ext cx="2743200" cy="2625047"/>
+                      <a:ext cx="2743200" cy="2743200"/>
                     </a:xfrm>
                     <a:prstGeom prst="rect"/>
                   </pic:spPr>
@@ -1285,7 +1285,7 @@
       <w:r>
         <w:drawing>
           <wp:inline xmlns:a="http://schemas.openxmlformats.org/drawingml/2006/main" xmlns:pic="http://schemas.openxmlformats.org/drawingml/2006/picture">
-            <wp:extent cx="2743200" cy="2625047"/>
+            <wp:extent cx="2743200" cy="2743200"/>
             <wp:docPr id="32" name="Picture 32"/>
             <wp:cNvGraphicFramePr>
               <a:graphicFrameLocks noChangeAspect="1"/>
@@ -1294,7 +1294,7 @@
               <a:graphicData uri="http://schemas.openxmlformats.org/drawingml/2006/picture">
                 <pic:pic>
                   <pic:nvPicPr>
-                    <pic:cNvPr id="0" name="image.png"/>
+                    <pic:cNvPr id="0" name="temp.jpg"/>
                     <pic:cNvPicPr/>
                   </pic:nvPicPr>
                   <pic:blipFill>
@@ -1306,7 +1306,7 @@
                   <pic:spPr>
                     <a:xfrm>
                       <a:off x="0" y="0"/>
-                      <a:ext cx="2743200" cy="2625047"/>
+                      <a:ext cx="2743200" cy="2743200"/>
                     </a:xfrm>
                     <a:prstGeom prst="rect"/>
                   </pic:spPr>
@@ -1326,7 +1326,7 @@
       <w:r>
         <w:drawing>
           <wp:inline xmlns:a="http://schemas.openxmlformats.org/drawingml/2006/main" xmlns:pic="http://schemas.openxmlformats.org/drawingml/2006/picture">
-            <wp:extent cx="2743200" cy="2625047"/>
+            <wp:extent cx="2743200" cy="2743200"/>
             <wp:docPr id="33" name="Picture 33"/>
             <wp:cNvGraphicFramePr>
               <a:graphicFrameLocks noChangeAspect="1"/>
@@ -1335,7 +1335,7 @@
               <a:graphicData uri="http://schemas.openxmlformats.org/drawingml/2006/picture">
                 <pic:pic>
                   <pic:nvPicPr>
-                    <pic:cNvPr id="0" name="image.png"/>
+                    <pic:cNvPr id="0" name="temp.jpg"/>
                     <pic:cNvPicPr/>
                   </pic:nvPicPr>
                   <pic:blipFill>
@@ -1347,7 +1347,7 @@
                   <pic:spPr>
                     <a:xfrm>
                       <a:off x="0" y="0"/>
-                      <a:ext cx="2743200" cy="2625047"/>
+                      <a:ext cx="2743200" cy="2743200"/>
                     </a:xfrm>
                     <a:prstGeom prst="rect"/>
                   </pic:spPr>
@@ -1367,7 +1367,7 @@
       <w:r>
         <w:drawing>
           <wp:inline xmlns:a="http://schemas.openxmlformats.org/drawingml/2006/main" xmlns:pic="http://schemas.openxmlformats.org/drawingml/2006/picture">
-            <wp:extent cx="2743200" cy="2625047"/>
+            <wp:extent cx="2743200" cy="2743200"/>
             <wp:docPr id="34" name="Picture 34"/>
             <wp:cNvGraphicFramePr>
               <a:graphicFrameLocks noChangeAspect="1"/>
@@ -1376,7 +1376,7 @@
               <a:graphicData uri="http://schemas.openxmlformats.org/drawingml/2006/picture">
                 <pic:pic>
                   <pic:nvPicPr>
-                    <pic:cNvPr id="0" name="image.png"/>
+                    <pic:cNvPr id="0" name="temp.jpg"/>
                     <pic:cNvPicPr/>
                   </pic:nvPicPr>
                   <pic:blipFill>
@@ -1388,7 +1388,7 @@
                   <pic:spPr>
                     <a:xfrm>
                       <a:off x="0" y="0"/>
-                      <a:ext cx="2743200" cy="2625047"/>
+                      <a:ext cx="2743200" cy="2743200"/>
                     </a:xfrm>
                     <a:prstGeom prst="rect"/>
                   </pic:spPr>
@@ -1408,7 +1408,7 @@
       <w:r>
         <w:drawing>
           <wp:inline xmlns:a="http://schemas.openxmlformats.org/drawingml/2006/main" xmlns:pic="http://schemas.openxmlformats.org/drawingml/2006/picture">
-            <wp:extent cx="2743200" cy="2625047"/>
+            <wp:extent cx="2743200" cy="2743200"/>
             <wp:docPr id="35" name="Picture 35"/>
             <wp:cNvGraphicFramePr>
               <a:graphicFrameLocks noChangeAspect="1"/>
@@ -1417,7 +1417,7 @@
               <a:graphicData uri="http://schemas.openxmlformats.org/drawingml/2006/picture">
                 <pic:pic>
                   <pic:nvPicPr>
-                    <pic:cNvPr id="0" name="image.png"/>
+                    <pic:cNvPr id="0" name="temp.jpg"/>
                     <pic:cNvPicPr/>
                   </pic:nvPicPr>
                   <pic:blipFill>
@@ -1429,7 +1429,7 @@
                   <pic:spPr>
                     <a:xfrm>
                       <a:off x="0" y="0"/>
-                      <a:ext cx="2743200" cy="2625047"/>
+                      <a:ext cx="2743200" cy="2743200"/>
                     </a:xfrm>
                     <a:prstGeom prst="rect"/>
                   </pic:spPr>
@@ -1449,7 +1449,7 @@
       <w:r>
         <w:drawing>
           <wp:inline xmlns:a="http://schemas.openxmlformats.org/drawingml/2006/main" xmlns:pic="http://schemas.openxmlformats.org/drawingml/2006/picture">
-            <wp:extent cx="2743200" cy="2625047"/>
+            <wp:extent cx="2743200" cy="2743200"/>
             <wp:docPr id="36" name="Picture 36"/>
             <wp:cNvGraphicFramePr>
               <a:graphicFrameLocks noChangeAspect="1"/>
@@ -1458,7 +1458,7 @@
               <a:graphicData uri="http://schemas.openxmlformats.org/drawingml/2006/picture">
                 <pic:pic>
                   <pic:nvPicPr>
-                    <pic:cNvPr id="0" name="image.png"/>
+                    <pic:cNvPr id="0" name="temp.jpg"/>
                     <pic:cNvPicPr/>
                   </pic:nvPicPr>
                   <pic:blipFill>
@@ -1470,7 +1470,7 @@
                   <pic:spPr>
                     <a:xfrm>
                       <a:off x="0" y="0"/>
-                      <a:ext cx="2743200" cy="2625047"/>
+                      <a:ext cx="2743200" cy="2743200"/>
                     </a:xfrm>
                     <a:prstGeom prst="rect"/>
                   </pic:spPr>
@@ -1490,7 +1490,7 @@
       <w:r>
         <w:drawing>
           <wp:inline xmlns:a="http://schemas.openxmlformats.org/drawingml/2006/main" xmlns:pic="http://schemas.openxmlformats.org/drawingml/2006/picture">
-            <wp:extent cx="2743200" cy="2625047"/>
+            <wp:extent cx="2743200" cy="2743200"/>
             <wp:docPr id="37" name="Picture 37"/>
             <wp:cNvGraphicFramePr>
               <a:graphicFrameLocks noChangeAspect="1"/>
@@ -1499,7 +1499,7 @@
               <a:graphicData uri="http://schemas.openxmlformats.org/drawingml/2006/picture">
                 <pic:pic>
                   <pic:nvPicPr>
-                    <pic:cNvPr id="0" name="image.png"/>
+                    <pic:cNvPr id="0" name="temp.jpg"/>
                     <pic:cNvPicPr/>
                   </pic:nvPicPr>
                   <pic:blipFill>
@@ -1511,7 +1511,7 @@
                   <pic:spPr>
                     <a:xfrm>
                       <a:off x="0" y="0"/>
-                      <a:ext cx="2743200" cy="2625047"/>
+                      <a:ext cx="2743200" cy="2743200"/>
                     </a:xfrm>
                     <a:prstGeom prst="rect"/>
                   </pic:spPr>
@@ -1531,7 +1531,7 @@
       <w:r>
         <w:drawing>
           <wp:inline xmlns:a="http://schemas.openxmlformats.org/drawingml/2006/main" xmlns:pic="http://schemas.openxmlformats.org/drawingml/2006/picture">
-            <wp:extent cx="2743200" cy="2625047"/>
+            <wp:extent cx="2743200" cy="2743200"/>
             <wp:docPr id="38" name="Picture 38"/>
             <wp:cNvGraphicFramePr>
               <a:graphicFrameLocks noChangeAspect="1"/>
@@ -1540,7 +1540,7 @@
               <a:graphicData uri="http://schemas.openxmlformats.org/drawingml/2006/picture">
                 <pic:pic>
                   <pic:nvPicPr>
-                    <pic:cNvPr id="0" name="image.png"/>
+                    <pic:cNvPr id="0" name="temp.jpg"/>
                     <pic:cNvPicPr/>
                   </pic:nvPicPr>
                   <pic:blipFill>
@@ -1552,7 +1552,7 @@
                   <pic:spPr>
                     <a:xfrm>
                       <a:off x="0" y="0"/>
-                      <a:ext cx="2743200" cy="2625047"/>
+                      <a:ext cx="2743200" cy="2743200"/>
                     </a:xfrm>
                     <a:prstGeom prst="rect"/>
                   </pic:spPr>

</xml_diff>